<commit_message>
report and work division
</commit_message>
<xml_diff>
--- a/PersonalFinanceManager/Report.docx
+++ b/PersonalFinanceManager/Report.docx
@@ -33,156 +33,16 @@
       <w:r>
         <w:rPr>
           <w:rFonts w:cs="Times New Roman"/>
-        </w:rPr>
-        <w:t>Team Members:</w:t>
-      </w:r>
-    </w:p>
-    <w:p>
-      <w:pPr>
-        <w:numPr>
-          <w:ilvl w:val="0"/>
-          <w:numId w:val="24"/>
-        </w:numPr>
-        <w:rPr>
-          <w:rFonts w:cs="Times New Roman"/>
-        </w:rPr>
-      </w:pPr>
-      <w:r>
-        <w:rPr>
-          <w:rFonts w:cs="Times New Roman"/>
-        </w:rPr>
-        <w:t xml:space="preserve">Member </w:t>
-      </w:r>
-      <w:proofErr w:type="gramStart"/>
-      <w:r>
-        <w:rPr>
-          <w:rFonts w:cs="Times New Roman"/>
-        </w:rPr>
-        <w:t>1 :</w:t>
-      </w:r>
-      <w:proofErr w:type="gramEnd"/>
-      <w:r>
-        <w:rPr>
-          <w:rFonts w:cs="Times New Roman"/>
-        </w:rPr>
-        <w:t xml:space="preserve"> Trương Quang Bảo Dương</w:t>
-      </w:r>
-      <w:r>
-        <w:rPr>
-          <w:rFonts w:cs="Times New Roman"/>
-        </w:rPr>
-        <w:t xml:space="preserve"> - </w:t>
-      </w:r>
-      <w:r>
-        <w:rPr>
-          <w:rFonts w:cs="Times New Roman"/>
-        </w:rPr>
-        <w:t>25125009</w:t>
-      </w:r>
-    </w:p>
-    <w:p>
-      <w:pPr>
-        <w:numPr>
-          <w:ilvl w:val="0"/>
-          <w:numId w:val="24"/>
-        </w:numPr>
-        <w:rPr>
-          <w:rFonts w:cs="Times New Roman"/>
-        </w:rPr>
-      </w:pPr>
-      <w:r>
-        <w:rPr>
-          <w:rFonts w:cs="Times New Roman"/>
-        </w:rPr>
-        <w:t xml:space="preserve">Member </w:t>
-      </w:r>
-      <w:proofErr w:type="gramStart"/>
-      <w:r>
-        <w:rPr>
-          <w:rFonts w:cs="Times New Roman"/>
-        </w:rPr>
-        <w:t>2 :</w:t>
-      </w:r>
-      <w:proofErr w:type="gramEnd"/>
-      <w:r>
-        <w:rPr>
-          <w:rFonts w:cs="Times New Roman"/>
-        </w:rPr>
-        <w:t xml:space="preserve"> </w:t>
-      </w:r>
-      <w:r>
-        <w:rPr>
-          <w:rFonts w:cs="Times New Roman"/>
-        </w:rPr>
-        <w:t>Lê Phan Đức</w:t>
-      </w:r>
-      <w:r>
-        <w:rPr>
-          <w:rFonts w:cs="Times New Roman"/>
-        </w:rPr>
-        <w:t xml:space="preserve"> </w:t>
-      </w:r>
-      <w:proofErr w:type="spellStart"/>
-      <w:proofErr w:type="gramStart"/>
-      <w:r>
-        <w:rPr>
-          <w:rFonts w:cs="Times New Roman"/>
-        </w:rPr>
-        <w:t>Mân</w:t>
-      </w:r>
-      <w:proofErr w:type="spellEnd"/>
-      <w:r>
-        <w:rPr>
-          <w:rFonts w:cs="Times New Roman"/>
-        </w:rPr>
-        <w:t xml:space="preserve"> </w:t>
-      </w:r>
-      <w:r>
-        <w:rPr>
-          <w:rFonts w:cs="Times New Roman"/>
-        </w:rPr>
-        <w:t xml:space="preserve"> -</w:t>
-      </w:r>
-      <w:proofErr w:type="gramEnd"/>
-      <w:r>
-        <w:rPr>
-          <w:rFonts w:cs="Times New Roman"/>
-        </w:rPr>
-        <w:t xml:space="preserve"> 25125026</w:t>
-      </w:r>
-    </w:p>
-    <w:p>
-      <w:pPr>
-        <w:rPr>
-          <w:rFonts w:cs="Times New Roman"/>
-        </w:rPr>
-      </w:pPr>
-      <w:r>
-        <w:rPr>
-          <w:rFonts w:cs="Times New Roman"/>
-        </w:rPr>
-        <w:t xml:space="preserve">Date: </w:t>
-      </w:r>
-      <w:r>
-        <w:rPr>
-          <w:rFonts w:cs="Times New Roman"/>
-        </w:rPr>
-        <w:t>28/12/2025</w:t>
-      </w:r>
-    </w:p>
-    <w:p>
-      <w:pPr>
-        <w:rPr>
-          <w:rFonts w:cs="Times New Roman"/>
-        </w:rPr>
-      </w:pPr>
-      <w:r>
-        <w:rPr>
-          <w:rFonts w:cs="Times New Roman"/>
-        </w:rPr>
-        <w:pict w14:anchorId="623F5980">
-          <v:rect id="_x0000_i1025" style="width:0;height:1.5pt" o:hralign="center" o:hrstd="t" o:hr="t" fillcolor="#a0a0a0" stroked="f"/>
-        </w:pict>
+          <w:b/>
+          <w:bCs/>
+        </w:rPr>
+        <w:t>Date:</w:t>
+      </w:r>
+      <w:r>
+        <w:rPr>
+          <w:rFonts w:cs="Times New Roman"/>
+        </w:rPr>
+        <w:t xml:space="preserve"> December 28, 2025</w:t>
       </w:r>
     </w:p>
     <w:p>
@@ -203,9 +63,312 @@
           <w:sz w:val="32"/>
           <w:szCs w:val="32"/>
         </w:rPr>
-        <w:t>1.</w:t>
-      </w:r>
-      <w:r>
+        <w:t>1. Team Members</w:t>
+      </w:r>
+    </w:p>
+    <w:tbl>
+      <w:tblPr>
+        <w:tblW w:w="0" w:type="auto"/>
+        <w:tblCellSpacing w:w="15" w:type="dxa"/>
+        <w:tblCellMar>
+          <w:top w:w="15" w:type="dxa"/>
+          <w:left w:w="15" w:type="dxa"/>
+          <w:bottom w:w="15" w:type="dxa"/>
+          <w:right w:w="15" w:type="dxa"/>
+        </w:tblCellMar>
+        <w:tblLook w:val="04A0" w:firstRow="1" w:lastRow="0" w:firstColumn="1" w:lastColumn="0" w:noHBand="0" w:noVBand="1"/>
+      </w:tblPr>
+      <w:tblGrid>
+        <w:gridCol w:w="1056"/>
+        <w:gridCol w:w="2524"/>
+        <w:gridCol w:w="1074"/>
+      </w:tblGrid>
+      <w:tr>
+        <w:trPr>
+          <w:tblHeader/>
+          <w:tblCellSpacing w:w="15" w:type="dxa"/>
+        </w:trPr>
+        <w:tc>
+          <w:tcPr>
+            <w:tcW w:w="0" w:type="auto"/>
+            <w:tcBorders>
+              <w:top w:val="single" w:sz="6" w:space="0" w:color="auto"/>
+              <w:left w:val="single" w:sz="6" w:space="0" w:color="auto"/>
+              <w:bottom w:val="single" w:sz="6" w:space="0" w:color="auto"/>
+              <w:right w:val="single" w:sz="6" w:space="0" w:color="auto"/>
+            </w:tcBorders>
+            <w:vAlign w:val="center"/>
+            <w:hideMark/>
+          </w:tcPr>
+          <w:p>
+            <w:pPr>
+              <w:rPr>
+                <w:rFonts w:cs="Times New Roman"/>
+              </w:rPr>
+            </w:pPr>
+            <w:r>
+              <w:rPr>
+                <w:rFonts w:cs="Times New Roman"/>
+                <w:b/>
+                <w:bCs/>
+              </w:rPr>
+              <w:t>Role</w:t>
+            </w:r>
+          </w:p>
+        </w:tc>
+        <w:tc>
+          <w:tcPr>
+            <w:tcW w:w="0" w:type="auto"/>
+            <w:tcBorders>
+              <w:top w:val="single" w:sz="6" w:space="0" w:color="auto"/>
+              <w:left w:val="single" w:sz="6" w:space="0" w:color="auto"/>
+              <w:bottom w:val="single" w:sz="6" w:space="0" w:color="auto"/>
+              <w:right w:val="single" w:sz="6" w:space="0" w:color="auto"/>
+            </w:tcBorders>
+            <w:vAlign w:val="center"/>
+            <w:hideMark/>
+          </w:tcPr>
+          <w:p>
+            <w:pPr>
+              <w:rPr>
+                <w:rFonts w:cs="Times New Roman"/>
+              </w:rPr>
+            </w:pPr>
+            <w:r>
+              <w:rPr>
+                <w:rFonts w:cs="Times New Roman"/>
+                <w:b/>
+                <w:bCs/>
+              </w:rPr>
+              <w:t>Student Name</w:t>
+            </w:r>
+          </w:p>
+        </w:tc>
+        <w:tc>
+          <w:tcPr>
+            <w:tcW w:w="0" w:type="auto"/>
+            <w:tcBorders>
+              <w:top w:val="single" w:sz="6" w:space="0" w:color="auto"/>
+              <w:left w:val="single" w:sz="6" w:space="0" w:color="auto"/>
+              <w:bottom w:val="single" w:sz="6" w:space="0" w:color="auto"/>
+              <w:right w:val="single" w:sz="6" w:space="0" w:color="auto"/>
+            </w:tcBorders>
+            <w:vAlign w:val="center"/>
+            <w:hideMark/>
+          </w:tcPr>
+          <w:p>
+            <w:pPr>
+              <w:rPr>
+                <w:rFonts w:cs="Times New Roman"/>
+              </w:rPr>
+            </w:pPr>
+            <w:r>
+              <w:rPr>
+                <w:rFonts w:cs="Times New Roman"/>
+                <w:b/>
+                <w:bCs/>
+              </w:rPr>
+              <w:t>Student ID</w:t>
+            </w:r>
+          </w:p>
+        </w:tc>
+      </w:tr>
+      <w:tr>
+        <w:trPr>
+          <w:tblCellSpacing w:w="15" w:type="dxa"/>
+        </w:trPr>
+        <w:tc>
+          <w:tcPr>
+            <w:tcW w:w="0" w:type="auto"/>
+            <w:tcBorders>
+              <w:top w:val="single" w:sz="6" w:space="0" w:color="auto"/>
+              <w:left w:val="single" w:sz="6" w:space="0" w:color="auto"/>
+              <w:bottom w:val="single" w:sz="6" w:space="0" w:color="auto"/>
+              <w:right w:val="single" w:sz="6" w:space="0" w:color="auto"/>
+            </w:tcBorders>
+            <w:vAlign w:val="center"/>
+            <w:hideMark/>
+          </w:tcPr>
+          <w:p>
+            <w:pPr>
+              <w:rPr>
+                <w:rFonts w:cs="Times New Roman"/>
+              </w:rPr>
+            </w:pPr>
+            <w:r>
+              <w:rPr>
+                <w:rFonts w:cs="Times New Roman"/>
+                <w:b/>
+                <w:bCs/>
+              </w:rPr>
+              <w:t>Member 1</w:t>
+            </w:r>
+          </w:p>
+        </w:tc>
+        <w:tc>
+          <w:tcPr>
+            <w:tcW w:w="0" w:type="auto"/>
+            <w:tcBorders>
+              <w:top w:val="single" w:sz="6" w:space="0" w:color="auto"/>
+              <w:left w:val="single" w:sz="6" w:space="0" w:color="auto"/>
+              <w:bottom w:val="single" w:sz="6" w:space="0" w:color="auto"/>
+              <w:right w:val="single" w:sz="6" w:space="0" w:color="auto"/>
+            </w:tcBorders>
+            <w:vAlign w:val="center"/>
+            <w:hideMark/>
+          </w:tcPr>
+          <w:p>
+            <w:pPr>
+              <w:rPr>
+                <w:rFonts w:cs="Times New Roman"/>
+              </w:rPr>
+            </w:pPr>
+            <w:r>
+              <w:rPr>
+                <w:rFonts w:cs="Times New Roman"/>
+                <w:b/>
+                <w:bCs/>
+              </w:rPr>
+              <w:t>Trương Quang Bảo Dương</w:t>
+            </w:r>
+          </w:p>
+        </w:tc>
+        <w:tc>
+          <w:tcPr>
+            <w:tcW w:w="0" w:type="auto"/>
+            <w:tcBorders>
+              <w:top w:val="single" w:sz="6" w:space="0" w:color="auto"/>
+              <w:left w:val="single" w:sz="6" w:space="0" w:color="auto"/>
+              <w:bottom w:val="single" w:sz="6" w:space="0" w:color="auto"/>
+              <w:right w:val="single" w:sz="6" w:space="0" w:color="auto"/>
+            </w:tcBorders>
+            <w:vAlign w:val="center"/>
+            <w:hideMark/>
+          </w:tcPr>
+          <w:p>
+            <w:pPr>
+              <w:rPr>
+                <w:rFonts w:cs="Times New Roman"/>
+              </w:rPr>
+            </w:pPr>
+            <w:r>
+              <w:rPr>
+                <w:rFonts w:cs="Times New Roman"/>
+                <w:b/>
+                <w:bCs/>
+              </w:rPr>
+              <w:t>25125009</w:t>
+            </w:r>
+          </w:p>
+        </w:tc>
+      </w:tr>
+      <w:tr>
+        <w:trPr>
+          <w:tblCellSpacing w:w="15" w:type="dxa"/>
+        </w:trPr>
+        <w:tc>
+          <w:tcPr>
+            <w:tcW w:w="0" w:type="auto"/>
+            <w:tcBorders>
+              <w:top w:val="single" w:sz="6" w:space="0" w:color="auto"/>
+              <w:left w:val="single" w:sz="6" w:space="0" w:color="auto"/>
+              <w:bottom w:val="single" w:sz="6" w:space="0" w:color="auto"/>
+              <w:right w:val="single" w:sz="6" w:space="0" w:color="auto"/>
+            </w:tcBorders>
+            <w:vAlign w:val="center"/>
+            <w:hideMark/>
+          </w:tcPr>
+          <w:p>
+            <w:pPr>
+              <w:rPr>
+                <w:rFonts w:cs="Times New Roman"/>
+              </w:rPr>
+            </w:pPr>
+            <w:r>
+              <w:rPr>
+                <w:rFonts w:cs="Times New Roman"/>
+                <w:b/>
+                <w:bCs/>
+              </w:rPr>
+              <w:t>Member 2</w:t>
+            </w:r>
+          </w:p>
+        </w:tc>
+        <w:tc>
+          <w:tcPr>
+            <w:tcW w:w="0" w:type="auto"/>
+            <w:tcBorders>
+              <w:top w:val="single" w:sz="6" w:space="0" w:color="auto"/>
+              <w:left w:val="single" w:sz="6" w:space="0" w:color="auto"/>
+              <w:bottom w:val="single" w:sz="6" w:space="0" w:color="auto"/>
+              <w:right w:val="single" w:sz="6" w:space="0" w:color="auto"/>
+            </w:tcBorders>
+            <w:vAlign w:val="center"/>
+            <w:hideMark/>
+          </w:tcPr>
+          <w:p>
+            <w:pPr>
+              <w:rPr>
+                <w:rFonts w:cs="Times New Roman"/>
+              </w:rPr>
+            </w:pPr>
+            <w:r>
+              <w:rPr>
+                <w:rFonts w:cs="Times New Roman"/>
+                <w:b/>
+                <w:bCs/>
+              </w:rPr>
+              <w:t>Lê Phan Đức Mân</w:t>
+            </w:r>
+          </w:p>
+        </w:tc>
+        <w:tc>
+          <w:tcPr>
+            <w:tcW w:w="0" w:type="auto"/>
+            <w:tcBorders>
+              <w:top w:val="single" w:sz="6" w:space="0" w:color="auto"/>
+              <w:left w:val="single" w:sz="6" w:space="0" w:color="auto"/>
+              <w:bottom w:val="single" w:sz="6" w:space="0" w:color="auto"/>
+              <w:right w:val="single" w:sz="6" w:space="0" w:color="auto"/>
+            </w:tcBorders>
+            <w:vAlign w:val="center"/>
+            <w:hideMark/>
+          </w:tcPr>
+          <w:p>
+            <w:pPr>
+              <w:rPr>
+                <w:rFonts w:cs="Times New Roman"/>
+              </w:rPr>
+            </w:pPr>
+            <w:r>
+              <w:rPr>
+                <w:rFonts w:cs="Times New Roman"/>
+                <w:b/>
+                <w:bCs/>
+              </w:rPr>
+              <w:t>25125026</w:t>
+            </w:r>
+          </w:p>
+        </w:tc>
+      </w:tr>
+    </w:tbl>
+    <w:p>
+      <w:pPr>
+        <w:rPr>
+          <w:rFonts w:cs="Times New Roman"/>
+        </w:rPr>
+      </w:pPr>
+      <w:r>
+        <w:rPr>
+          <w:rFonts w:cs="Times New Roman"/>
+        </w:rPr>
+        <w:pict w14:anchorId="623F5980">
+          <v:rect id="_x0000_i1025" style="width:0;height:1.5pt" o:hralign="center" o:hrstd="t" o:hr="t" fillcolor="#a0a0a0" stroked="f"/>
+        </w:pict>
+      </w:r>
+    </w:p>
+    <w:p>
+      <w:pPr>
         <w:rPr>
           <w:rFonts w:cs="Times New Roman"/>
           <w:b/>
@@ -213,8 +376,7 @@
           <w:sz w:val="32"/>
           <w:szCs w:val="32"/>
         </w:rPr>
-        <w:t xml:space="preserve"> </w:t>
-      </w:r>
+      </w:pPr>
       <w:r>
         <w:rPr>
           <w:rFonts w:cs="Times New Roman"/>
@@ -223,52 +385,9 @@
           <w:sz w:val="32"/>
           <w:szCs w:val="32"/>
         </w:rPr>
-        <w:t>Project Overview</w:t>
-      </w:r>
-    </w:p>
-    <w:p>
-      <w:pPr>
-        <w:rPr>
-          <w:rFonts w:cs="Times New Roman"/>
-        </w:rPr>
-      </w:pPr>
-      <w:r>
-        <w:rPr>
-          <w:rFonts w:cs="Times New Roman"/>
-        </w:rPr>
-        <w:t xml:space="preserve">The Personal Finance Manager is a C++ application designed to help users control their financial life. The main objective was to create a system where users can record daily incomes and expenses, manage different wallets (like Cash or Bank Accounts), and view detailed statistics. The project strictly follows the requirement to use manual memory management without standard libraries like </w:t>
-      </w:r>
-      <w:proofErr w:type="gramStart"/>
-      <w:r>
-        <w:rPr>
-          <w:rFonts w:cs="Times New Roman"/>
-        </w:rPr>
-        <w:t>std::</w:t>
-      </w:r>
-      <w:proofErr w:type="gramEnd"/>
-      <w:r>
-        <w:rPr>
-          <w:rFonts w:cs="Times New Roman"/>
-        </w:rPr>
-        <w:t xml:space="preserve">vector or </w:t>
-      </w:r>
-      <w:proofErr w:type="gramStart"/>
-      <w:r>
-        <w:rPr>
-          <w:rFonts w:cs="Times New Roman"/>
-        </w:rPr>
-        <w:t>std::</w:t>
-      </w:r>
-      <w:proofErr w:type="gramEnd"/>
-      <w:r>
-        <w:rPr>
-          <w:rFonts w:cs="Times New Roman"/>
-        </w:rPr>
-        <w:t>map.</w:t>
-      </w:r>
-    </w:p>
-    <w:p>
-      <w:pPr>
+        <w:t>2</w:t>
+      </w:r>
+      <w:r>
         <w:rPr>
           <w:rFonts w:cs="Times New Roman"/>
           <w:b/>
@@ -276,7 +395,8 @@
           <w:sz w:val="32"/>
           <w:szCs w:val="32"/>
         </w:rPr>
-      </w:pPr>
+        <w:t>.</w:t>
+      </w:r>
       <w:r>
         <w:rPr>
           <w:rFonts w:cs="Times New Roman"/>
@@ -285,7 +405,76 @@
           <w:sz w:val="32"/>
           <w:szCs w:val="32"/>
         </w:rPr>
-        <w:t>2. Requirements Specification &amp; Features</w:t>
+        <w:t xml:space="preserve"> </w:t>
+      </w:r>
+      <w:r>
+        <w:rPr>
+          <w:rFonts w:cs="Times New Roman"/>
+          <w:b/>
+          <w:bCs/>
+          <w:sz w:val="32"/>
+          <w:szCs w:val="32"/>
+        </w:rPr>
+        <w:t>Project Overview</w:t>
+      </w:r>
+    </w:p>
+    <w:p>
+      <w:pPr>
+        <w:rPr>
+          <w:rFonts w:cs="Times New Roman"/>
+        </w:rPr>
+      </w:pPr>
+      <w:r>
+        <w:rPr>
+          <w:rFonts w:cs="Times New Roman"/>
+        </w:rPr>
+        <w:t>The Personal Finance Manager is a C++ application designed to help users control their financial life. The main objective was to create a system where users can record daily incomes and expenses, manage different wallets (like Cash or Bank Accounts), and view detailed statistics. The project strictly follows the requirement to use manual memory management without standard libraries like std::vector or std::map.</w:t>
+      </w:r>
+    </w:p>
+    <w:p>
+      <w:pPr>
+        <w:rPr>
+          <w:rFonts w:cs="Times New Roman"/>
+        </w:rPr>
+      </w:pPr>
+      <w:r>
+        <w:rPr>
+          <w:rFonts w:cs="Times New Roman"/>
+        </w:rPr>
+        <w:pict w14:anchorId="1C55DAF9">
+          <v:rect id="_x0000_i1026" style="width:0;height:1.5pt" o:hralign="center" o:hrstd="t" o:hr="t" fillcolor="#a0a0a0" stroked="f"/>
+        </w:pict>
+      </w:r>
+    </w:p>
+    <w:p>
+      <w:pPr>
+        <w:rPr>
+          <w:rFonts w:cs="Times New Roman"/>
+          <w:b/>
+          <w:bCs/>
+          <w:sz w:val="32"/>
+          <w:szCs w:val="32"/>
+        </w:rPr>
+      </w:pPr>
+      <w:r>
+        <w:rPr>
+          <w:rFonts w:cs="Times New Roman"/>
+          <w:b/>
+          <w:bCs/>
+          <w:sz w:val="32"/>
+          <w:szCs w:val="32"/>
+        </w:rPr>
+        <w:t>3</w:t>
+      </w:r>
+      <w:r>
+        <w:rPr>
+          <w:rFonts w:cs="Times New Roman"/>
+          <w:b/>
+          <w:bCs/>
+          <w:sz w:val="32"/>
+          <w:szCs w:val="32"/>
+        </w:rPr>
+        <w:t>. Requirements Specification &amp; Features</w:t>
       </w:r>
     </w:p>
     <w:p>
@@ -451,6 +640,7 @@
         <w:rPr>
           <w:rFonts w:cs="Times New Roman"/>
         </w:rPr>
+        <w:lastRenderedPageBreak/>
         <w:t>Yearly Overview.</w:t>
       </w:r>
     </w:p>
@@ -502,7 +692,6 @@
         <w:rPr>
           <w:rFonts w:cs="Times New Roman"/>
         </w:rPr>
-        <w:lastRenderedPageBreak/>
         <w:t>List of high-value transactions.</w:t>
       </w:r>
     </w:p>
@@ -527,6 +716,21 @@
       <w:pPr>
         <w:rPr>
           <w:rFonts w:cs="Times New Roman"/>
+        </w:rPr>
+      </w:pPr>
+      <w:r>
+        <w:rPr>
+          <w:rFonts w:cs="Times New Roman"/>
+        </w:rPr>
+        <w:pict w14:anchorId="0B04AC09">
+          <v:rect id="_x0000_i1029" style="width:0;height:1.5pt" o:hralign="center" o:hrstd="t" o:hr="t" fillcolor="#a0a0a0" stroked="f"/>
+        </w:pict>
+      </w:r>
+    </w:p>
+    <w:p>
+      <w:pPr>
+        <w:rPr>
+          <w:rFonts w:cs="Times New Roman"/>
           <w:b/>
           <w:bCs/>
           <w:sz w:val="32"/>
@@ -541,7 +745,17 @@
           <w:sz w:val="32"/>
           <w:szCs w:val="32"/>
         </w:rPr>
-        <w:t>3. Design Document</w:t>
+        <w:t>4</w:t>
+      </w:r>
+      <w:r>
+        <w:rPr>
+          <w:rFonts w:cs="Times New Roman"/>
+          <w:b/>
+          <w:bCs/>
+          <w:sz w:val="32"/>
+          <w:szCs w:val="32"/>
+        </w:rPr>
+        <w:t>. Design Document</w:t>
       </w:r>
     </w:p>
     <w:p>
@@ -558,7 +772,15 @@
           <w:i/>
           <w:iCs/>
         </w:rPr>
-        <w:t>3.1. System Architecture</w:t>
+        <w:t>4</w:t>
+      </w:r>
+      <w:r>
+        <w:rPr>
+          <w:rFonts w:cs="Times New Roman"/>
+          <w:i/>
+          <w:iCs/>
+        </w:rPr>
+        <w:t>.1. System Architecture</w:t>
       </w:r>
     </w:p>
     <w:p>
@@ -622,7 +844,15 @@
           <w:i/>
           <w:iCs/>
         </w:rPr>
-        <w:t>3.2. Data Models</w:t>
+        <w:t>4</w:t>
+      </w:r>
+      <w:r>
+        <w:rPr>
+          <w:rFonts w:cs="Times New Roman"/>
+          <w:i/>
+          <w:iCs/>
+        </w:rPr>
+        <w:t>.2. Data Models</w:t>
       </w:r>
     </w:p>
     <w:p>
@@ -682,19 +912,11 @@
           <w:rFonts w:cs="Times New Roman"/>
         </w:rPr>
       </w:pPr>
-      <w:proofErr w:type="spellStart"/>
-      <w:r>
-        <w:rPr>
-          <w:rFonts w:cs="Times New Roman"/>
-        </w:rPr>
-        <w:t>RecurringTransaction</w:t>
-      </w:r>
-      <w:proofErr w:type="spellEnd"/>
-      <w:r>
-        <w:rPr>
-          <w:rFonts w:cs="Times New Roman"/>
-        </w:rPr>
-        <w:t>: Stores templates for automatic monthly creation.</w:t>
+      <w:r>
+        <w:rPr>
+          <w:rFonts w:cs="Times New Roman"/>
+        </w:rPr>
+        <w:t>RecurringTransaction: Stores templates for automatic monthly creation.</w:t>
       </w:r>
     </w:p>
     <w:p>
@@ -707,19 +929,11 @@
           <w:rFonts w:cs="Times New Roman"/>
         </w:rPr>
       </w:pPr>
-      <w:proofErr w:type="spellStart"/>
-      <w:r>
-        <w:rPr>
-          <w:rFonts w:cs="Times New Roman"/>
-        </w:rPr>
-        <w:t>Trie_node</w:t>
-      </w:r>
-      <w:proofErr w:type="spellEnd"/>
-      <w:r>
-        <w:rPr>
-          <w:rFonts w:cs="Times New Roman"/>
-        </w:rPr>
-        <w:t>: A helper structure for our custom dictionary system</w:t>
+      <w:r>
+        <w:rPr>
+          <w:rFonts w:cs="Times New Roman"/>
+        </w:rPr>
+        <w:t>Trie_node: A helper structure for our custom dictionary system</w:t>
       </w:r>
       <w:r>
         <w:rPr>
@@ -741,12 +955,41 @@
       <w:r>
         <w:rPr>
           <w:rFonts w:cs="Times New Roman"/>
+        </w:rPr>
+        <w:pict w14:anchorId="5925DA98">
+          <v:rect id="_x0000_i1030" style="width:0;height:1.5pt" o:hralign="center" o:hrstd="t" o:hr="t" fillcolor="#a0a0a0" stroked="f"/>
+        </w:pict>
+      </w:r>
+    </w:p>
+    <w:p>
+      <w:pPr>
+        <w:rPr>
+          <w:rFonts w:cs="Times New Roman"/>
           <w:b/>
           <w:bCs/>
           <w:sz w:val="32"/>
           <w:szCs w:val="32"/>
         </w:rPr>
-        <w:t>4. Implementation Details (Technical)</w:t>
+      </w:pPr>
+      <w:r>
+        <w:rPr>
+          <w:rFonts w:cs="Times New Roman"/>
+          <w:b/>
+          <w:bCs/>
+          <w:sz w:val="32"/>
+          <w:szCs w:val="32"/>
+        </w:rPr>
+        <w:t>5</w:t>
+      </w:r>
+      <w:r>
+        <w:rPr>
+          <w:rFonts w:cs="Times New Roman"/>
+          <w:b/>
+          <w:bCs/>
+          <w:sz w:val="32"/>
+          <w:szCs w:val="32"/>
+        </w:rPr>
+        <w:t>. Implementation Details (Technical)</w:t>
       </w:r>
     </w:p>
     <w:p>
@@ -776,7 +1019,15 @@
           <w:i/>
           <w:iCs/>
         </w:rPr>
-        <w:t>4.1. Custom Dynamic Array</w:t>
+        <w:t>5</w:t>
+      </w:r>
+      <w:r>
+        <w:rPr>
+          <w:rFonts w:cs="Times New Roman"/>
+          <w:i/>
+          <w:iCs/>
+        </w:rPr>
+        <w:t>.1. Custom Dynamic Array</w:t>
       </w:r>
     </w:p>
     <w:p>
@@ -789,35 +1040,7 @@
         <w:rPr>
           <w:rFonts w:cs="Times New Roman"/>
         </w:rPr>
-        <w:t xml:space="preserve">Since </w:t>
-      </w:r>
-      <w:proofErr w:type="gramStart"/>
-      <w:r>
-        <w:rPr>
-          <w:rFonts w:cs="Times New Roman"/>
-        </w:rPr>
-        <w:t>std::</w:t>
-      </w:r>
-      <w:proofErr w:type="gramEnd"/>
-      <w:r>
-        <w:rPr>
-          <w:rFonts w:cs="Times New Roman"/>
-        </w:rPr>
-        <w:t xml:space="preserve">vector was forbidden, we built a template class </w:t>
-      </w:r>
-      <w:proofErr w:type="spellStart"/>
-      <w:r>
-        <w:rPr>
-          <w:rFonts w:cs="Times New Roman"/>
-        </w:rPr>
-        <w:t>Dynamic_array</w:t>
-      </w:r>
-      <w:proofErr w:type="spellEnd"/>
-      <w:r>
-        <w:rPr>
-          <w:rFonts w:cs="Times New Roman"/>
-        </w:rPr>
-        <w:t>.</w:t>
+        <w:t>Since std::vector was forbidden, we built a template class Dynamic_array.</w:t>
       </w:r>
     </w:p>
     <w:p>
@@ -881,35 +1104,7 @@
         <w:rPr>
           <w:rFonts w:cs="Times New Roman"/>
         </w:rPr>
-        <w:t>Destruction (Memory Safety): We implemented a destructor (~</w:t>
-      </w:r>
-      <w:proofErr w:type="spellStart"/>
-      <w:r>
-        <w:rPr>
-          <w:rFonts w:cs="Times New Roman"/>
-        </w:rPr>
-        <w:t>Dynamic_array</w:t>
-      </w:r>
-      <w:proofErr w:type="spellEnd"/>
-      <w:r>
-        <w:rPr>
-          <w:rFonts w:cs="Times New Roman"/>
-        </w:rPr>
-        <w:t xml:space="preserve">) that automatically calls </w:t>
-      </w:r>
-      <w:proofErr w:type="gramStart"/>
-      <w:r>
-        <w:rPr>
-          <w:rFonts w:cs="Times New Roman"/>
-        </w:rPr>
-        <w:t>delete[</w:t>
-      </w:r>
-      <w:proofErr w:type="gramEnd"/>
-      <w:r>
-        <w:rPr>
-          <w:rFonts w:cs="Times New Roman"/>
-        </w:rPr>
-        <w:t>] when the array is no longer needed. This prevents memory leaks by cleaning up the heap memory.</w:t>
+        <w:t>Destruction (Memory Safety): We implemented a destructor (~Dynamic_array) that automatically calls delete[] when the array is no longer needed. This prevents memory leaks by cleaning up the heap memory.</w:t>
       </w:r>
     </w:p>
     <w:p>
@@ -926,7 +1121,15 @@
           <w:i/>
           <w:iCs/>
         </w:rPr>
-        <w:t>4.2. Trie (Prefix Tree)</w:t>
+        <w:t>5</w:t>
+      </w:r>
+      <w:r>
+        <w:rPr>
+          <w:rFonts w:cs="Times New Roman"/>
+          <w:i/>
+          <w:iCs/>
+        </w:rPr>
+        <w:t>.2. Trie (Prefix Tree)</w:t>
       </w:r>
     </w:p>
     <w:p>
@@ -939,21 +1142,8 @@
         <w:rPr>
           <w:rFonts w:cs="Times New Roman"/>
         </w:rPr>
-        <w:t xml:space="preserve">Since </w:t>
-      </w:r>
-      <w:proofErr w:type="gramStart"/>
-      <w:r>
-        <w:rPr>
-          <w:rFonts w:cs="Times New Roman"/>
-        </w:rPr>
-        <w:t>std::</w:t>
-      </w:r>
-      <w:proofErr w:type="gramEnd"/>
-      <w:r>
-        <w:rPr>
-          <w:rFonts w:cs="Times New Roman"/>
-        </w:rPr>
-        <w:t>map was forbidden, we implemented a Trie to manage IDs for Wallets and Categories.</w:t>
+        <w:lastRenderedPageBreak/>
+        <w:t>Since std::map was forbidden, we implemented a Trie to manage IDs for Wallets and Categories.</w:t>
       </w:r>
     </w:p>
     <w:p>
@@ -1022,7 +1212,15 @@
           <w:i/>
           <w:iCs/>
         </w:rPr>
-        <w:t>4.3. Persistence Logic</w:t>
+        <w:t>5</w:t>
+      </w:r>
+      <w:r>
+        <w:rPr>
+          <w:rFonts w:cs="Times New Roman"/>
+          <w:i/>
+          <w:iCs/>
+        </w:rPr>
+        <w:t>.3. Persistence Logic</w:t>
       </w:r>
     </w:p>
     <w:p>
@@ -1035,44 +1233,7 @@
         <w:rPr>
           <w:rFonts w:cs="Times New Roman"/>
         </w:rPr>
-        <w:lastRenderedPageBreak/>
-        <w:t>We used &lt;</w:t>
-      </w:r>
-      <w:proofErr w:type="spellStart"/>
-      <w:r>
-        <w:rPr>
-          <w:rFonts w:cs="Times New Roman"/>
-        </w:rPr>
-        <w:t>fstream</w:t>
-      </w:r>
-      <w:proofErr w:type="spellEnd"/>
-      <w:r>
-        <w:rPr>
-          <w:rFonts w:cs="Times New Roman"/>
-        </w:rPr>
-        <w:t>&gt; with binary mode (</w:t>
-      </w:r>
-      <w:proofErr w:type="spellStart"/>
-      <w:proofErr w:type="gramStart"/>
-      <w:r>
-        <w:rPr>
-          <w:rFonts w:cs="Times New Roman"/>
-        </w:rPr>
-        <w:t>ios</w:t>
-      </w:r>
-      <w:proofErr w:type="spellEnd"/>
-      <w:r>
-        <w:rPr>
-          <w:rFonts w:cs="Times New Roman"/>
-        </w:rPr>
-        <w:t>::</w:t>
-      </w:r>
-      <w:proofErr w:type="gramEnd"/>
-      <w:r>
-        <w:rPr>
-          <w:rFonts w:cs="Times New Roman"/>
-        </w:rPr>
-        <w:t>binary).</w:t>
+        <w:t>We used &lt;fstream&gt; with binary mode (ios::binary).</w:t>
       </w:r>
     </w:p>
     <w:p>
@@ -1105,12 +1266,41 @@
       <w:r>
         <w:rPr>
           <w:rFonts w:cs="Times New Roman"/>
+        </w:rPr>
+        <w:pict w14:anchorId="66D5C1EF">
+          <v:rect id="_x0000_i1031" style="width:0;height:1.5pt" o:hralign="center" o:hrstd="t" o:hr="t" fillcolor="#a0a0a0" stroked="f"/>
+        </w:pict>
+      </w:r>
+    </w:p>
+    <w:p>
+      <w:pPr>
+        <w:rPr>
+          <w:rFonts w:cs="Times New Roman"/>
           <w:b/>
           <w:bCs/>
           <w:sz w:val="32"/>
           <w:szCs w:val="32"/>
         </w:rPr>
-        <w:t>5. Testing</w:t>
+      </w:pPr>
+      <w:r>
+        <w:rPr>
+          <w:rFonts w:cs="Times New Roman"/>
+          <w:b/>
+          <w:bCs/>
+          <w:sz w:val="32"/>
+          <w:szCs w:val="32"/>
+        </w:rPr>
+        <w:t>6</w:t>
+      </w:r>
+      <w:r>
+        <w:rPr>
+          <w:rFonts w:cs="Times New Roman"/>
+          <w:b/>
+          <w:bCs/>
+          <w:sz w:val="32"/>
+          <w:szCs w:val="32"/>
+        </w:rPr>
+        <w:t>. Testing</w:t>
       </w:r>
     </w:p>
     <w:p>
@@ -1191,49 +1381,7 @@
         <w:rPr>
           <w:rFonts w:cs="Times New Roman"/>
         </w:rPr>
-        <w:t xml:space="preserve">Memory Test: Verified that the destructors run at the end of </w:t>
-      </w:r>
-      <w:proofErr w:type="gramStart"/>
-      <w:r>
-        <w:rPr>
-          <w:rFonts w:cs="Times New Roman"/>
-        </w:rPr>
-        <w:t>main(</w:t>
-      </w:r>
-      <w:proofErr w:type="gramEnd"/>
-      <w:r>
-        <w:rPr>
-          <w:rFonts w:cs="Times New Roman"/>
-        </w:rPr>
-        <w:t xml:space="preserve">) (using </w:t>
-      </w:r>
-      <w:proofErr w:type="spellStart"/>
-      <w:r>
-        <w:rPr>
-          <w:rFonts w:cs="Times New Roman"/>
-        </w:rPr>
-        <w:t>clear_</w:t>
-      </w:r>
-      <w:proofErr w:type="gramStart"/>
-      <w:r>
-        <w:rPr>
-          <w:rFonts w:cs="Times New Roman"/>
-        </w:rPr>
-        <w:t>all</w:t>
-      </w:r>
-      <w:proofErr w:type="spellEnd"/>
-      <w:r>
-        <w:rPr>
-          <w:rFonts w:cs="Times New Roman"/>
-        </w:rPr>
-        <w:t>(</w:t>
-      </w:r>
-      <w:proofErr w:type="gramEnd"/>
-      <w:r>
-        <w:rPr>
-          <w:rFonts w:cs="Times New Roman"/>
-        </w:rPr>
-        <w:t>)) to free resources.</w:t>
+        <w:t>Memory Test: Verified that the destructors run at the end of main() (using clear_all()) to free resources.</w:t>
       </w:r>
     </w:p>
     <w:p>
@@ -1249,13 +1397,22 @@
       <w:r>
         <w:rPr>
           <w:rFonts w:cs="Times New Roman"/>
+        </w:rPr>
+        <w:pict w14:anchorId="5202D4CC">
+          <v:rect id="_x0000_i1032" style="width:0;height:1.5pt" o:hralign="center" o:hrstd="t" o:hr="t" fillcolor="#a0a0a0" stroked="f"/>
+        </w:pict>
+      </w:r>
+    </w:p>
+    <w:p>
+      <w:pPr>
+        <w:rPr>
+          <w:rFonts w:cs="Times New Roman"/>
           <w:b/>
           <w:bCs/>
           <w:sz w:val="32"/>
           <w:szCs w:val="32"/>
         </w:rPr>
-        <w:t>6</w:t>
-      </w:r>
+      </w:pPr>
       <w:r>
         <w:rPr>
           <w:rFonts w:cs="Times New Roman"/>
@@ -1264,6 +1421,16 @@
           <w:sz w:val="32"/>
           <w:szCs w:val="32"/>
         </w:rPr>
+        <w:t>7</w:t>
+      </w:r>
+      <w:r>
+        <w:rPr>
+          <w:rFonts w:cs="Times New Roman"/>
+          <w:b/>
+          <w:bCs/>
+          <w:sz w:val="32"/>
+          <w:szCs w:val="32"/>
+        </w:rPr>
         <w:t>. Future Improvements</w:t>
       </w:r>
     </w:p>
@@ -1336,7 +1503,7 @@
           <w:sz w:val="32"/>
           <w:szCs w:val="32"/>
         </w:rPr>
-        <w:t>7</w:t>
+        <w:t>8</w:t>
       </w:r>
       <w:r>
         <w:rPr>

</xml_diff>

<commit_message>
report and work division ver 2
</commit_message>
<xml_diff>
--- a/PersonalFinanceManager/Report.docx
+++ b/PersonalFinanceManager/Report.docx
@@ -318,8 +318,18 @@
                 <w:b/>
                 <w:bCs/>
               </w:rPr>
-              <w:t>Lê Phan Đức Mân</w:t>
+              <w:t xml:space="preserve">Lê Phan Đức </w:t>
             </w:r>
+            <w:proofErr w:type="spellStart"/>
+            <w:r>
+              <w:rPr>
+                <w:rFonts w:cs="Times New Roman"/>
+                <w:b/>
+                <w:bCs/>
+              </w:rPr>
+              <w:t>Mân</w:t>
+            </w:r>
+            <w:proofErr w:type="spellEnd"/>
           </w:p>
         </w:tc>
         <w:tc>
@@ -428,7 +438,35 @@
         <w:rPr>
           <w:rFonts w:cs="Times New Roman"/>
         </w:rPr>
-        <w:t>The Personal Finance Manager is a C++ application designed to help users control their financial life. The main objective was to create a system where users can record daily incomes and expenses, manage different wallets (like Cash or Bank Accounts), and view detailed statistics. The project strictly follows the requirement to use manual memory management without standard libraries like std::vector or std::map.</w:t>
+        <w:t xml:space="preserve">The Personal Finance Manager is a C++ application designed to help users control their financial life. The main objective was to create a system where users can record daily incomes and expenses, manage different wallets (like Cash or Bank Accounts), and view detailed statistics. The project strictly follows the requirement to use manual memory management without standard libraries like </w:t>
+      </w:r>
+      <w:proofErr w:type="gramStart"/>
+      <w:r>
+        <w:rPr>
+          <w:rFonts w:cs="Times New Roman"/>
+        </w:rPr>
+        <w:t>std::</w:t>
+      </w:r>
+      <w:proofErr w:type="gramEnd"/>
+      <w:r>
+        <w:rPr>
+          <w:rFonts w:cs="Times New Roman"/>
+        </w:rPr>
+        <w:t xml:space="preserve">vector or </w:t>
+      </w:r>
+      <w:proofErr w:type="gramStart"/>
+      <w:r>
+        <w:rPr>
+          <w:rFonts w:cs="Times New Roman"/>
+        </w:rPr>
+        <w:t>std::</w:t>
+      </w:r>
+      <w:proofErr w:type="gramEnd"/>
+      <w:r>
+        <w:rPr>
+          <w:rFonts w:cs="Times New Roman"/>
+        </w:rPr>
+        <w:t>map.</w:t>
       </w:r>
     </w:p>
     <w:p>
@@ -723,7 +761,7 @@
           <w:rFonts w:cs="Times New Roman"/>
         </w:rPr>
         <w:pict w14:anchorId="0B04AC09">
-          <v:rect id="_x0000_i1029" style="width:0;height:1.5pt" o:hralign="center" o:hrstd="t" o:hr="t" fillcolor="#a0a0a0" stroked="f"/>
+          <v:rect id="_x0000_i1027" style="width:0;height:1.5pt" o:hralign="center" o:hrstd="t" o:hr="t" fillcolor="#a0a0a0" stroked="f"/>
         </w:pict>
       </w:r>
     </w:p>
@@ -912,11 +950,19 @@
           <w:rFonts w:cs="Times New Roman"/>
         </w:rPr>
       </w:pPr>
-      <w:r>
-        <w:rPr>
-          <w:rFonts w:cs="Times New Roman"/>
-        </w:rPr>
-        <w:t>RecurringTransaction: Stores templates for automatic monthly creation.</w:t>
+      <w:proofErr w:type="spellStart"/>
+      <w:r>
+        <w:rPr>
+          <w:rFonts w:cs="Times New Roman"/>
+        </w:rPr>
+        <w:t>RecurringTransaction</w:t>
+      </w:r>
+      <w:proofErr w:type="spellEnd"/>
+      <w:r>
+        <w:rPr>
+          <w:rFonts w:cs="Times New Roman"/>
+        </w:rPr>
+        <w:t>: Stores templates for automatic monthly creation.</w:t>
       </w:r>
     </w:p>
     <w:p>
@@ -929,11 +975,19 @@
           <w:rFonts w:cs="Times New Roman"/>
         </w:rPr>
       </w:pPr>
-      <w:r>
-        <w:rPr>
-          <w:rFonts w:cs="Times New Roman"/>
-        </w:rPr>
-        <w:t>Trie_node: A helper structure for our custom dictionary system</w:t>
+      <w:proofErr w:type="spellStart"/>
+      <w:r>
+        <w:rPr>
+          <w:rFonts w:cs="Times New Roman"/>
+        </w:rPr>
+        <w:t>Trie_node</w:t>
+      </w:r>
+      <w:proofErr w:type="spellEnd"/>
+      <w:r>
+        <w:rPr>
+          <w:rFonts w:cs="Times New Roman"/>
+        </w:rPr>
+        <w:t>: A helper structure for our custom dictionary system</w:t>
       </w:r>
       <w:r>
         <w:rPr>
@@ -957,7 +1011,7 @@
           <w:rFonts w:cs="Times New Roman"/>
         </w:rPr>
         <w:pict w14:anchorId="5925DA98">
-          <v:rect id="_x0000_i1030" style="width:0;height:1.5pt" o:hralign="center" o:hrstd="t" o:hr="t" fillcolor="#a0a0a0" stroked="f"/>
+          <v:rect id="_x0000_i1028" style="width:0;height:1.5pt" o:hralign="center" o:hrstd="t" o:hr="t" fillcolor="#a0a0a0" stroked="f"/>
         </w:pict>
       </w:r>
     </w:p>
@@ -1040,7 +1094,35 @@
         <w:rPr>
           <w:rFonts w:cs="Times New Roman"/>
         </w:rPr>
-        <w:t>Since std::vector was forbidden, we built a template class Dynamic_array.</w:t>
+        <w:t xml:space="preserve">Since </w:t>
+      </w:r>
+      <w:proofErr w:type="gramStart"/>
+      <w:r>
+        <w:rPr>
+          <w:rFonts w:cs="Times New Roman"/>
+        </w:rPr>
+        <w:t>std::</w:t>
+      </w:r>
+      <w:proofErr w:type="gramEnd"/>
+      <w:r>
+        <w:rPr>
+          <w:rFonts w:cs="Times New Roman"/>
+        </w:rPr>
+        <w:t xml:space="preserve">vector was forbidden, we built a template class </w:t>
+      </w:r>
+      <w:proofErr w:type="spellStart"/>
+      <w:r>
+        <w:rPr>
+          <w:rFonts w:cs="Times New Roman"/>
+        </w:rPr>
+        <w:t>Dynamic_array</w:t>
+      </w:r>
+      <w:proofErr w:type="spellEnd"/>
+      <w:r>
+        <w:rPr>
+          <w:rFonts w:cs="Times New Roman"/>
+        </w:rPr>
+        <w:t>.</w:t>
       </w:r>
     </w:p>
     <w:p>
@@ -1104,7 +1186,35 @@
         <w:rPr>
           <w:rFonts w:cs="Times New Roman"/>
         </w:rPr>
-        <w:t>Destruction (Memory Safety): We implemented a destructor (~Dynamic_array) that automatically calls delete[] when the array is no longer needed. This prevents memory leaks by cleaning up the heap memory.</w:t>
+        <w:t>Destruction (Memory Safety): We implemented a destructor (~</w:t>
+      </w:r>
+      <w:proofErr w:type="spellStart"/>
+      <w:r>
+        <w:rPr>
+          <w:rFonts w:cs="Times New Roman"/>
+        </w:rPr>
+        <w:t>Dynamic_array</w:t>
+      </w:r>
+      <w:proofErr w:type="spellEnd"/>
+      <w:r>
+        <w:rPr>
+          <w:rFonts w:cs="Times New Roman"/>
+        </w:rPr>
+        <w:t xml:space="preserve">) that automatically calls </w:t>
+      </w:r>
+      <w:proofErr w:type="gramStart"/>
+      <w:r>
+        <w:rPr>
+          <w:rFonts w:cs="Times New Roman"/>
+        </w:rPr>
+        <w:t>delete[</w:t>
+      </w:r>
+      <w:proofErr w:type="gramEnd"/>
+      <w:r>
+        <w:rPr>
+          <w:rFonts w:cs="Times New Roman"/>
+        </w:rPr>
+        <w:t>] when the array is no longer needed. This prevents memory leaks by cleaning up the heap memory.</w:t>
       </w:r>
     </w:p>
     <w:p>
@@ -1143,7 +1253,21 @@
           <w:rFonts w:cs="Times New Roman"/>
         </w:rPr>
         <w:lastRenderedPageBreak/>
-        <w:t>Since std::map was forbidden, we implemented a Trie to manage IDs for Wallets and Categories.</w:t>
+        <w:t xml:space="preserve">Since </w:t>
+      </w:r>
+      <w:proofErr w:type="gramStart"/>
+      <w:r>
+        <w:rPr>
+          <w:rFonts w:cs="Times New Roman"/>
+        </w:rPr>
+        <w:t>std::</w:t>
+      </w:r>
+      <w:proofErr w:type="gramEnd"/>
+      <w:r>
+        <w:rPr>
+          <w:rFonts w:cs="Times New Roman"/>
+        </w:rPr>
+        <w:t>map was forbidden, we implemented a Trie to manage IDs for Wallets and Categories.</w:t>
       </w:r>
     </w:p>
     <w:p>
@@ -1233,7 +1357,43 @@
         <w:rPr>
           <w:rFonts w:cs="Times New Roman"/>
         </w:rPr>
-        <w:t>We used &lt;fstream&gt; with binary mode (ios::binary).</w:t>
+        <w:t>We used &lt;</w:t>
+      </w:r>
+      <w:proofErr w:type="spellStart"/>
+      <w:r>
+        <w:rPr>
+          <w:rFonts w:cs="Times New Roman"/>
+        </w:rPr>
+        <w:t>fstream</w:t>
+      </w:r>
+      <w:proofErr w:type="spellEnd"/>
+      <w:r>
+        <w:rPr>
+          <w:rFonts w:cs="Times New Roman"/>
+        </w:rPr>
+        <w:t>&gt; with binary mode (</w:t>
+      </w:r>
+      <w:proofErr w:type="spellStart"/>
+      <w:proofErr w:type="gramStart"/>
+      <w:r>
+        <w:rPr>
+          <w:rFonts w:cs="Times New Roman"/>
+        </w:rPr>
+        <w:t>ios</w:t>
+      </w:r>
+      <w:proofErr w:type="spellEnd"/>
+      <w:r>
+        <w:rPr>
+          <w:rFonts w:cs="Times New Roman"/>
+        </w:rPr>
+        <w:t>::</w:t>
+      </w:r>
+      <w:proofErr w:type="gramEnd"/>
+      <w:r>
+        <w:rPr>
+          <w:rFonts w:cs="Times New Roman"/>
+        </w:rPr>
+        <w:t>binary).</w:t>
       </w:r>
     </w:p>
     <w:p>
@@ -1268,7 +1428,7 @@
           <w:rFonts w:cs="Times New Roman"/>
         </w:rPr>
         <w:pict w14:anchorId="66D5C1EF">
-          <v:rect id="_x0000_i1031" style="width:0;height:1.5pt" o:hralign="center" o:hrstd="t" o:hr="t" fillcolor="#a0a0a0" stroked="f"/>
+          <v:rect id="_x0000_i1029" style="width:0;height:1.5pt" o:hralign="center" o:hrstd="t" o:hr="t" fillcolor="#a0a0a0" stroked="f"/>
         </w:pict>
       </w:r>
     </w:p>
@@ -1381,7 +1541,49 @@
         <w:rPr>
           <w:rFonts w:cs="Times New Roman"/>
         </w:rPr>
-        <w:t>Memory Test: Verified that the destructors run at the end of main() (using clear_all()) to free resources.</w:t>
+        <w:t xml:space="preserve">Memory Test: Verified that the destructors run at the end of </w:t>
+      </w:r>
+      <w:proofErr w:type="gramStart"/>
+      <w:r>
+        <w:rPr>
+          <w:rFonts w:cs="Times New Roman"/>
+        </w:rPr>
+        <w:t>main(</w:t>
+      </w:r>
+      <w:proofErr w:type="gramEnd"/>
+      <w:r>
+        <w:rPr>
+          <w:rFonts w:cs="Times New Roman"/>
+        </w:rPr>
+        <w:t xml:space="preserve">) (using </w:t>
+      </w:r>
+      <w:proofErr w:type="spellStart"/>
+      <w:r>
+        <w:rPr>
+          <w:rFonts w:cs="Times New Roman"/>
+        </w:rPr>
+        <w:t>clear_</w:t>
+      </w:r>
+      <w:proofErr w:type="gramStart"/>
+      <w:r>
+        <w:rPr>
+          <w:rFonts w:cs="Times New Roman"/>
+        </w:rPr>
+        <w:t>all</w:t>
+      </w:r>
+      <w:proofErr w:type="spellEnd"/>
+      <w:r>
+        <w:rPr>
+          <w:rFonts w:cs="Times New Roman"/>
+        </w:rPr>
+        <w:t>(</w:t>
+      </w:r>
+      <w:proofErr w:type="gramEnd"/>
+      <w:r>
+        <w:rPr>
+          <w:rFonts w:cs="Times New Roman"/>
+        </w:rPr>
+        <w:t>)) to free resources.</w:t>
       </w:r>
     </w:p>
     <w:p>
@@ -1399,7 +1601,7 @@
           <w:rFonts w:cs="Times New Roman"/>
         </w:rPr>
         <w:pict w14:anchorId="5202D4CC">
-          <v:rect id="_x0000_i1032" style="width:0;height:1.5pt" o:hralign="center" o:hrstd="t" o:hr="t" fillcolor="#a0a0a0" stroked="f"/>
+          <v:rect id="_x0000_i1030" style="width:0;height:1.5pt" o:hralign="center" o:hrstd="t" o:hr="t" fillcolor="#a0a0a0" stroked="f"/>
         </w:pict>
       </w:r>
     </w:p>
@@ -1516,7 +1718,19 @@
         <w:t>. Demo videos</w:t>
       </w:r>
     </w:p>
-    <w:p/>
+    <w:p>
+      <w:proofErr w:type="gramStart"/>
+      <w:r>
+        <w:t>Link :</w:t>
+      </w:r>
+      <w:proofErr w:type="gramEnd"/>
+      <w:r>
+        <w:t xml:space="preserve"> </w:t>
+      </w:r>
+      <w:r>
+        <w:t>https://youtu.be/QQ9xU5ntN5E</w:t>
+      </w:r>
+    </w:p>
     <w:sectPr>
       <w:pgSz w:w="12240" w:h="15840"/>
       <w:pgMar w:top="1134" w:right="1134" w:bottom="1134" w:left="1701" w:header="720" w:footer="720" w:gutter="0"/>
@@ -5623,7 +5837,6 @@
   <w:style w:type="character" w:default="1" w:styleId="DefaultParagraphFont">
     <w:name w:val="Default Paragraph Font"/>
     <w:uiPriority w:val="1"/>
-    <w:semiHidden/>
     <w:unhideWhenUsed/>
   </w:style>
   <w:style w:type="table" w:default="1" w:styleId="TableNormal">

</xml_diff>